<commit_message>
TASK-3098 Flutter package released for Secret key encryption is not working as expected.
</commit_message>
<xml_diff>
--- a/Axpert Samples/ARMEncryptSecret.DLL/ARM_SecretKey_Encryption_Utility.docx
+++ b/Axpert Samples/ARMEncryptSecret.DLL/ARM_SecretKey_Encryption_Utility.docx
@@ -8,13 +8,7 @@
         <w:jc w:val="center"/>
       </w:pPr>
       <w:r>
-        <w:t xml:space="preserve"> </w:t>
-      </w:r>
-      <w:r>
-        <w:t>ARM Secret Key Encryption Utility</w:t>
-      </w:r>
-      <w:r>
-        <w:t xml:space="preserve"> (</w:t>
+        <w:t xml:space="preserve"> ARM Secret Key Encryption Utility (</w:t>
       </w:r>
       <w:r>
         <w:t>ARMEncryptSecret</w:t>
@@ -33,7 +27,7 @@
     </w:p>
     <w:p>
       <w:r>
-        <w:t>The ARMEncryptSecret.dll is a utility library designed to encrypt and decrypt ARM secret keys locally, eliminating the need to call the external API endpoint:</w:t>
+        <w:t>The ARMEncryptSecret.dll is a utility library designed to encrypt ARM secret keys locally, eliminating the need to call the external API endpoint:</w:t>
       </w:r>
     </w:p>
     <w:tbl>
@@ -605,6 +599,11 @@
       <w:pPr>
         <w:spacing w:before="80" w:after="80"/>
         <w:ind w:left="720"/>
+        <w:rPr>
+          <w:rFonts w:ascii="Consolas" w:hAnsi="Consolas"/>
+          <w:color w:val="000000"/>
+          <w:sz w:val="20"/>
+        </w:rPr>
       </w:pPr>
       <w:r>
         <w:rPr>
@@ -612,30 +611,79 @@
           <w:color w:val="000000"/>
           <w:sz w:val="20"/>
         </w:rPr>
-        <w:t>var encryptedText = EncryptDecryptSecretKeys.EncryptSecretKey("1001100110011001");</w:t>
+        <w:t xml:space="preserve">var </w:t>
       </w:r>
-    </w:p>
-    <w:p>
-      <w:pPr>
-        <w:pStyle w:val="Heading3"/>
-      </w:pPr>
-      <w:r>
-        <w:lastRenderedPageBreak/>
-        <w:t>4. Decrypt Secret Key</w:t>
-      </w:r>
-    </w:p>
-    <w:p>
-      <w:pPr>
-        <w:spacing w:before="80" w:after="80"/>
-        <w:ind w:left="720"/>
-      </w:pPr>
+      <w:proofErr w:type="spellStart"/>
       <w:r>
         <w:rPr>
           <w:rFonts w:ascii="Consolas" w:hAnsi="Consolas"/>
           <w:color w:val="000000"/>
           <w:sz w:val="20"/>
         </w:rPr>
-        <w:t>var decryptedText = EncryptDecryptSecretKeys.DecryptSecretKey(encryptedText, "1001100110011001");</w:t>
+        <w:t>encryptedText</w:t>
+      </w:r>
+      <w:proofErr w:type="spellEnd"/>
+      <w:r>
+        <w:rPr>
+          <w:rFonts w:ascii="Consolas" w:hAnsi="Consolas"/>
+          <w:color w:val="000000"/>
+          <w:sz w:val="20"/>
+        </w:rPr>
+        <w:t xml:space="preserve"> = </w:t>
+      </w:r>
+      <w:proofErr w:type="spellStart"/>
+      <w:r>
+        <w:rPr>
+          <w:rFonts w:ascii="Consolas" w:hAnsi="Consolas"/>
+          <w:color w:val="000000"/>
+          <w:sz w:val="20"/>
+        </w:rPr>
+        <w:t>EncryptDecryptSecretKeys.EncryptSecretKey</w:t>
+      </w:r>
+      <w:proofErr w:type="spellEnd"/>
+      <w:r>
+        <w:rPr>
+          <w:rFonts w:ascii="Consolas" w:hAnsi="Consolas"/>
+          <w:color w:val="000000"/>
+          <w:sz w:val="20"/>
+        </w:rPr>
+        <w:t>(</w:t>
+      </w:r>
+      <w:proofErr w:type="spellStart"/>
+      <w:r>
+        <w:rPr>
+          <w:rFonts w:ascii="Consolas" w:hAnsi="Consolas"/>
+          <w:color w:val="000000"/>
+          <w:sz w:val="20"/>
+        </w:rPr>
+        <w:t>armUrl</w:t>
+      </w:r>
+      <w:proofErr w:type="spellEnd"/>
+      <w:r>
+        <w:rPr>
+          <w:rFonts w:ascii="Consolas" w:hAnsi="Consolas"/>
+          <w:color w:val="000000"/>
+          <w:sz w:val="20"/>
+        </w:rPr>
+        <w:t xml:space="preserve">, </w:t>
+      </w:r>
+      <w:proofErr w:type="spellStart"/>
+      <w:r>
+        <w:rPr>
+          <w:rFonts w:ascii="Consolas" w:hAnsi="Consolas"/>
+          <w:color w:val="000000"/>
+          <w:sz w:val="20"/>
+        </w:rPr>
+        <w:t>secretKey</w:t>
+      </w:r>
+      <w:proofErr w:type="spellEnd"/>
+      <w:r>
+        <w:rPr>
+          <w:rFonts w:ascii="Consolas" w:hAnsi="Consolas"/>
+          <w:color w:val="000000"/>
+          <w:sz w:val="20"/>
+        </w:rPr>
+        <w:t>);</w:t>
       </w:r>
     </w:p>
     <w:p>
@@ -655,7 +703,127 @@
       <w:pPr>
         <w:spacing w:before="80" w:after="80"/>
         <w:ind w:left="720"/>
+        <w:rPr>
+          <w:rFonts w:ascii="Consolas" w:hAnsi="Consolas"/>
+          <w:color w:val="000000"/>
+          <w:sz w:val="20"/>
+        </w:rPr>
       </w:pPr>
+      <w:proofErr w:type="spellStart"/>
+      <w:proofErr w:type="gramStart"/>
+      <w:r>
+        <w:rPr>
+          <w:rFonts w:ascii="Consolas" w:hAnsi="Consolas"/>
+          <w:color w:val="000000"/>
+          <w:sz w:val="20"/>
+        </w:rPr>
+        <w:lastRenderedPageBreak/>
+        <w:t>armUrl</w:t>
+      </w:r>
+      <w:proofErr w:type="spellEnd"/>
+      <w:r>
+        <w:rPr>
+          <w:rFonts w:ascii="Consolas" w:hAnsi="Consolas"/>
+          <w:color w:val="000000"/>
+          <w:sz w:val="20"/>
+        </w:rPr>
+        <w:t xml:space="preserve">  =</w:t>
+      </w:r>
+      <w:proofErr w:type="gramEnd"/>
+      <w:r>
+        <w:rPr>
+          <w:rFonts w:ascii="Consolas" w:hAnsi="Consolas"/>
+          <w:color w:val="000000"/>
+          <w:sz w:val="20"/>
+        </w:rPr>
+        <w:t xml:space="preserve"> your </w:t>
+      </w:r>
+      <w:proofErr w:type="spellStart"/>
+      <w:r>
+        <w:rPr>
+          <w:rFonts w:ascii="Consolas" w:hAnsi="Consolas"/>
+          <w:color w:val="000000"/>
+          <w:sz w:val="20"/>
+        </w:rPr>
+        <w:t>amr</w:t>
+      </w:r>
+      <w:proofErr w:type="spellEnd"/>
+      <w:r>
+        <w:rPr>
+          <w:rFonts w:ascii="Consolas" w:hAnsi="Consolas"/>
+          <w:color w:val="000000"/>
+          <w:sz w:val="20"/>
+        </w:rPr>
+        <w:t xml:space="preserve"> </w:t>
+      </w:r>
+      <w:proofErr w:type="spellStart"/>
+      <w:r>
+        <w:rPr>
+          <w:rFonts w:ascii="Consolas" w:hAnsi="Consolas"/>
+          <w:color w:val="000000"/>
+          <w:sz w:val="20"/>
+        </w:rPr>
+        <w:t>url</w:t>
+      </w:r>
+      <w:proofErr w:type="spellEnd"/>
+      <w:r>
+        <w:rPr>
+          <w:rFonts w:ascii="Consolas" w:hAnsi="Consolas"/>
+          <w:color w:val="000000"/>
+          <w:sz w:val="20"/>
+        </w:rPr>
+        <w:t xml:space="preserve"> </w:t>
+      </w:r>
+      <w:proofErr w:type="spellStart"/>
+      <w:r>
+        <w:rPr>
+          <w:rFonts w:ascii="Consolas" w:hAnsi="Consolas"/>
+          <w:color w:val="000000"/>
+          <w:sz w:val="20"/>
+        </w:rPr>
+        <w:t>Eg</w:t>
+      </w:r>
+      <w:proofErr w:type="spellEnd"/>
+      <w:r>
+        <w:rPr>
+          <w:rFonts w:ascii="Consolas" w:hAnsi="Consolas"/>
+          <w:color w:val="000000"/>
+          <w:sz w:val="20"/>
+        </w:rPr>
+        <w:t xml:space="preserve">: </w:t>
+      </w:r>
+      <w:r>
+        <w:rPr>
+          <w:rFonts w:ascii="Consolas" w:hAnsi="Consolas"/>
+          <w:color w:val="000000"/>
+          <w:sz w:val="20"/>
+        </w:rPr>
+        <w:t>https://localhost/arm</w:t>
+      </w:r>
+    </w:p>
+    <w:p>
+      <w:pPr>
+        <w:spacing w:before="80" w:after="80"/>
+        <w:ind w:left="720"/>
+      </w:pPr>
+      <w:proofErr w:type="spellStart"/>
+      <w:r>
+        <w:rPr>
+          <w:rFonts w:ascii="Consolas" w:hAnsi="Consolas"/>
+          <w:color w:val="000000"/>
+          <w:sz w:val="20"/>
+        </w:rPr>
+        <w:t>secretKey</w:t>
+      </w:r>
+      <w:proofErr w:type="spellEnd"/>
+      <w:r>
+        <w:rPr>
+          <w:rFonts w:ascii="Consolas" w:hAnsi="Consolas"/>
+          <w:color w:val="000000"/>
+          <w:sz w:val="20"/>
+        </w:rPr>
+        <w:t xml:space="preserve"> = </w:t>
+      </w:r>
       <w:r>
         <w:rPr>
           <w:rFonts w:ascii="Consolas" w:hAnsi="Consolas"/>
@@ -680,14 +848,14 @@
         <w:tblLook w:val="04A0" w:firstRow="1" w:lastRow="0" w:firstColumn="1" w:lastColumn="0" w:noHBand="0" w:noVBand="1"/>
       </w:tblPr>
       <w:tblGrid>
-        <w:gridCol w:w="758"/>
-        <w:gridCol w:w="1270"/>
-        <w:gridCol w:w="6828"/>
+        <w:gridCol w:w="542"/>
+        <w:gridCol w:w="802"/>
+        <w:gridCol w:w="7512"/>
       </w:tblGrid>
       <w:tr>
         <w:tc>
           <w:tcPr>
-            <w:tcW w:w="2880" w:type="dxa"/>
+            <w:tcW w:w="542" w:type="dxa"/>
           </w:tcPr>
           <w:p>
             <w:r>
@@ -697,7 +865,7 @@
         </w:tc>
         <w:tc>
           <w:tcPr>
-            <w:tcW w:w="2880" w:type="dxa"/>
+            <w:tcW w:w="802" w:type="dxa"/>
           </w:tcPr>
           <w:p>
             <w:r>
@@ -707,7 +875,7 @@
         </w:tc>
         <w:tc>
           <w:tcPr>
-            <w:tcW w:w="2880" w:type="dxa"/>
+            <w:tcW w:w="7512" w:type="dxa"/>
           </w:tcPr>
           <w:p>
             <w:r>
@@ -719,7 +887,7 @@
       <w:tr>
         <w:tc>
           <w:tcPr>
-            <w:tcW w:w="2880" w:type="dxa"/>
+            <w:tcW w:w="542" w:type="dxa"/>
           </w:tcPr>
           <w:p>
             <w:r>
@@ -729,7 +897,7 @@
         </w:tc>
         <w:tc>
           <w:tcPr>
-            <w:tcW w:w="2880" w:type="dxa"/>
+            <w:tcW w:w="802" w:type="dxa"/>
           </w:tcPr>
           <w:p>
             <w:r>
@@ -739,65 +907,44 @@
         </w:tc>
         <w:tc>
           <w:tcPr>
-            <w:tcW w:w="2880" w:type="dxa"/>
+            <w:tcW w:w="7512" w:type="dxa"/>
           </w:tcPr>
           <w:p>
             <w:r>
-              <w:t>var encryptedText = EncryptDecryptSecretKeys.EncryptSecretKey("1001100110011001");</w:t>
+              <w:t xml:space="preserve">var </w:t>
             </w:r>
-          </w:p>
-        </w:tc>
-      </w:tr>
-      <w:tr>
-        <w:tc>
-          <w:tcPr>
-            <w:tcW w:w="2880" w:type="dxa"/>
-          </w:tcPr>
-          <w:p>
+            <w:proofErr w:type="spellStart"/>
             <w:r>
-              <w:t>2</w:t>
+              <w:t>encryptedText</w:t>
             </w:r>
-          </w:p>
-        </w:tc>
-        <w:tc>
-          <w:tcPr>
-            <w:tcW w:w="2880" w:type="dxa"/>
-          </w:tcPr>
-          <w:p>
+            <w:proofErr w:type="spellEnd"/>
             <w:r>
-              <w:t>Decrypt the encrypted text</w:t>
+              <w:t xml:space="preserve"> = EncryptDecryptSecretKeys.EncryptSecretKey</w:t>
             </w:r>
-          </w:p>
-        </w:tc>
-        <w:tc>
-          <w:tcPr>
-            <w:tcW w:w="2880" w:type="dxa"/>
-          </w:tcPr>
-          <w:p>
             <w:r>
-              <w:t>var decryptedText = EncryptDecryptSecretKeys.DecryptSecretKey(encryptedText, "1001100110011001");</w:t>
+              <w:rPr>
+                <w:rFonts w:ascii="Consolas" w:hAnsi="Consolas"/>
+                <w:color w:val="000000"/>
+                <w:sz w:val="20"/>
+              </w:rPr>
+              <w:t>("https://localhost/arm"</w:t>
+            </w:r>
+            <w:r>
+              <w:rPr>
+                <w:rFonts w:ascii="Consolas" w:hAnsi="Consolas"/>
+                <w:color w:val="000000"/>
+                <w:sz w:val="20"/>
+              </w:rPr>
+              <w:t>,</w:t>
+            </w:r>
+            <w:r>
+              <w:t>"1001100110011001");</w:t>
             </w:r>
           </w:p>
         </w:tc>
       </w:tr>
     </w:tbl>
-    <w:p>
-      <w:pPr>
-        <w:pStyle w:val="Heading2"/>
-      </w:pPr>
-      <w:r>
-        <w:t>Note</w:t>
-      </w:r>
-    </w:p>
-    <w:p>
-      <w:r>
-        <w:t>• Ensure that the same 16-character key is used for both encryption and decryption.</w:t>
-      </w:r>
-      <w:r>
-        <w:br/>
-        <w:t>• This utility replaces the need for the remote ARMGetEncryptedSecret API call, enabling faster and more secure local processing.</w:t>
-      </w:r>
-    </w:p>
+    <w:p/>
     <w:sectPr>
       <w:pgSz w:w="12240" w:h="15840"/>
       <w:pgMar w:top="1440" w:right="1800" w:bottom="1440" w:left="1800" w:header="720" w:footer="720" w:gutter="0"/>
@@ -12404,6 +12551,29 @@
       <w:szCs w:val="20"/>
     </w:rPr>
   </w:style>
+  <w:style w:type="character" w:styleId="Hyperlink">
+    <w:name w:val="Hyperlink"/>
+    <w:basedOn w:val="DefaultParagraphFont"/>
+    <w:uiPriority w:val="99"/>
+    <w:unhideWhenUsed/>
+    <w:rsid w:val="00607647"/>
+    <w:rPr>
+      <w:color w:val="0000FF" w:themeColor="hyperlink"/>
+      <w:u w:val="single"/>
+    </w:rPr>
+  </w:style>
+  <w:style w:type="character" w:styleId="UnresolvedMention">
+    <w:name w:val="Unresolved Mention"/>
+    <w:basedOn w:val="DefaultParagraphFont"/>
+    <w:uiPriority w:val="99"/>
+    <w:semiHidden/>
+    <w:unhideWhenUsed/>
+    <w:rsid w:val="00607647"/>
+    <w:rPr>
+      <w:color w:val="605E5C"/>
+      <w:shd w:val="clear" w:color="auto" w:fill="E1DFDD"/>
+    </w:rPr>
+  </w:style>
 </w:styles>
 </file>
 

</xml_diff>